<commit_message>
test of form download link
</commit_message>
<xml_diff>
--- a/TechComm/assignments/recommendation/RecommendationTopicProposalWorksheet.docx
+++ b/TechComm/assignments/recommendation/RecommendationTopicProposalWorksheet.docx
@@ -18,140 +18,100 @@
     </w:p>
     <w:p>
       <w:pPr>
-        <w:pStyle w:val="Heading1"/>
+        <w:rPr>
+          <w:rFonts w:ascii="Acherus Grotesque Light" w:hAnsi="Acherus Grotesque Light"/>
+        </w:rPr>
+      </w:pPr>
+      <w:r>
+        <w:rPr>
+          <w:rFonts w:ascii="Acherus Grotesque Medium" w:hAnsi="Acherus Grotesque Medium"/>
+          <w:color w:val="861F41"/>
+        </w:rPr>
+        <w:t>Language Expectation:</w:t>
+      </w:r>
+      <w:r>
+        <w:rPr>
+          <w:rFonts w:ascii="Acherus Grotesque Light" w:hAnsi="Acherus Grotesque Light"/>
+        </w:rPr>
+        <w:t xml:space="preserve"> </w:t>
+      </w:r>
+      <w:r>
+        <w:rPr>
+          <w:rStyle w:val="InstructionsChar"/>
+        </w:rPr>
+        <w:t>A</w:t>
+      </w:r>
+      <w:r>
+        <w:rPr>
+          <w:rStyle w:val="InstructionsChar"/>
+        </w:rPr>
+        <w:t xml:space="preserve">nswer every question informally. As long as I can read and understand your response, it is fine. I am not paying any attention to your grammar or punctuation. </w:t>
+      </w:r>
+    </w:p>
+    <w:p>
+      <w:pPr>
         <w:pBdr>
           <w:bottom w:val="single" w:sz="4" w:space="1" w:color="auto"/>
         </w:pBdr>
-        <w:spacing w:before="120"/>
+        <w:rPr>
+          <w:rFonts w:ascii="Acherus Grotesque Light" w:hAnsi="Acherus Grotesque Light"/>
+        </w:rPr>
+      </w:pPr>
+      <w:r>
         <w:rPr>
           <w:rFonts w:ascii="Acherus Grotesque Medium" w:hAnsi="Acherus Grotesque Medium"/>
-          <w:color w:val="E87722"/>
-        </w:rPr>
-      </w:pPr>
+          <w:color w:val="861F41"/>
+        </w:rPr>
+        <w:t>Length Expectation:</w:t>
+      </w:r>
       <w:r>
         <w:rPr>
           <w:rFonts w:ascii="Acherus Grotesque Medium" w:hAnsi="Acherus Grotesque Medium"/>
-          <w:color w:val="E87722"/>
-        </w:rPr>
-        <w:t>Worksheet Instructions</w:t>
+          <w:color w:val="861F41"/>
+        </w:rPr>
+        <w:t xml:space="preserve"> </w:t>
+      </w:r>
+      <w:r>
+        <w:rPr>
+          <w:rFonts w:ascii="Acherus Grotesque Light" w:hAnsi="Acherus Grotesque Light"/>
+        </w:rPr>
+        <w:t xml:space="preserve">Short </w:t>
+      </w:r>
+      <w:r>
+        <w:rPr>
+          <w:rFonts w:ascii="Acherus Grotesque Light" w:hAnsi="Acherus Grotesque Light"/>
+        </w:rPr>
+        <w:t>answers</w:t>
+      </w:r>
+      <w:r>
+        <w:rPr>
+          <w:rFonts w:ascii="Acherus Grotesque Light" w:hAnsi="Acherus Grotesque Light"/>
+        </w:rPr>
+        <w:t xml:space="preserve"> are fine</w:t>
+      </w:r>
+      <w:r>
+        <w:rPr>
+          <w:rFonts w:ascii="Acherus Grotesque Light" w:hAnsi="Acherus Grotesque Light"/>
+        </w:rPr>
+        <w:t xml:space="preserve">, as long as they are clear and specific. </w:t>
+      </w:r>
+      <w:r>
+        <w:rPr>
+          <w:rFonts w:ascii="Acherus Grotesque Light" w:hAnsi="Acherus Grotesque Light"/>
+        </w:rPr>
+        <w:t>Aim for an answer that is at least the maximum length of a Tweet, which is 280 characters. There’s no problem if you run over.</w:t>
+      </w:r>
+      <w:r>
+        <w:rPr>
+          <w:rFonts w:ascii="Acherus Grotesque Light" w:hAnsi="Acherus Grotesque Light"/>
+        </w:rPr>
+        <w:br/>
       </w:r>
     </w:p>
     <w:p>
-      <w:r>
-        <w:rPr>
-          <w:rFonts w:ascii="Acherus Grotesque Medium" w:hAnsi="Acherus Grotesque Medium"/>
-          <w:color w:val="861F41"/>
-        </w:rPr>
-        <w:t>Canvas How to:</w:t>
-      </w:r>
-      <w:r>
-        <w:t xml:space="preserve"> </w:t>
-      </w:r>
-      <w:hyperlink r:id="rId7" w:history="1">
-        <w:r>
-          <w:rPr>
-            <w:rStyle w:val="Hyperlink"/>
-          </w:rPr>
-          <w:t>How do I annotate a file as an assignment submission in Canvas?</w:t>
-        </w:r>
-      </w:hyperlink>
-    </w:p>
-    <w:p>
-      <w:pPr>
-        <w:rPr>
-          <w:rFonts w:ascii="Acherus Grotesque Light" w:hAnsi="Acherus Grotesque Light"/>
-        </w:rPr>
-      </w:pPr>
-      <w:r>
-        <w:rPr>
-          <w:rFonts w:ascii="Acherus Grotesque Medium" w:hAnsi="Acherus Grotesque Medium"/>
-          <w:color w:val="861F41"/>
-        </w:rPr>
-        <w:t>Language Expectation:</w:t>
-      </w:r>
-      <w:r>
-        <w:rPr>
-          <w:rFonts w:ascii="Acherus Grotesque Light" w:hAnsi="Acherus Grotesque Light"/>
-        </w:rPr>
-        <w:t xml:space="preserve"> </w:t>
-      </w:r>
-      <w:r>
-        <w:rPr>
-          <w:rStyle w:val="InstructionsChar"/>
-        </w:rPr>
-        <w:t>A</w:t>
-      </w:r>
-      <w:r>
-        <w:rPr>
-          <w:rStyle w:val="InstructionsChar"/>
-        </w:rPr>
-        <w:t xml:space="preserve">nswer every question informally. As long as I can read and understand your response, it is fine. I am not paying any attention to your grammar or punctuation. </w:t>
-      </w:r>
-    </w:p>
-    <w:p>
-      <w:pPr>
-        <w:pBdr>
-          <w:bottom w:val="single" w:sz="4" w:space="1" w:color="auto"/>
-        </w:pBdr>
-        <w:rPr>
-          <w:rFonts w:ascii="Acherus Grotesque Light" w:hAnsi="Acherus Grotesque Light"/>
-        </w:rPr>
-      </w:pPr>
-      <w:r>
-        <w:rPr>
-          <w:rFonts w:ascii="Acherus Grotesque Medium" w:hAnsi="Acherus Grotesque Medium"/>
-          <w:color w:val="861F41"/>
-        </w:rPr>
-        <w:t>Length Expectation:</w:t>
-      </w:r>
-      <w:r>
-        <w:rPr>
-          <w:rFonts w:ascii="Acherus Grotesque Medium" w:hAnsi="Acherus Grotesque Medium"/>
-          <w:color w:val="861F41"/>
-        </w:rPr>
-        <w:t xml:space="preserve"> </w:t>
-      </w:r>
-      <w:r>
-        <w:rPr>
-          <w:rFonts w:ascii="Acherus Grotesque Light" w:hAnsi="Acherus Grotesque Light"/>
-        </w:rPr>
-        <w:t xml:space="preserve">Short </w:t>
-      </w:r>
-      <w:r>
-        <w:rPr>
-          <w:rFonts w:ascii="Acherus Grotesque Light" w:hAnsi="Acherus Grotesque Light"/>
-        </w:rPr>
-        <w:t>answers</w:t>
-      </w:r>
-      <w:r>
-        <w:rPr>
-          <w:rFonts w:ascii="Acherus Grotesque Light" w:hAnsi="Acherus Grotesque Light"/>
-        </w:rPr>
-        <w:t xml:space="preserve"> are fine</w:t>
-      </w:r>
-      <w:r>
-        <w:rPr>
-          <w:rFonts w:ascii="Acherus Grotesque Light" w:hAnsi="Acherus Grotesque Light"/>
-        </w:rPr>
-        <w:t xml:space="preserve">, as long as they are clear and specific. </w:t>
-      </w:r>
-      <w:r>
-        <w:rPr>
-          <w:rFonts w:ascii="Acherus Grotesque Light" w:hAnsi="Acherus Grotesque Light"/>
-        </w:rPr>
-        <w:t>Aim for an answer that is at least the maximum length of a Tweet, which is 280 characters. There’s no problem if you run over.</w:t>
-      </w:r>
-      <w:r>
-        <w:rPr>
-          <w:rFonts w:ascii="Acherus Grotesque Light" w:hAnsi="Acherus Grotesque Light"/>
-        </w:rPr>
-        <w:br/>
-      </w:r>
-    </w:p>
-    <w:p>
       <w:pPr>
         <w:pStyle w:val="Questions"/>
-        <w:spacing w:after="3600"/>
+        <w:spacing w:after="3000"/>
         <w:rPr>
           <w:color w:val="222222"/>
         </w:rPr>
@@ -174,7 +134,7 @@
           <w:numId w:val="1"/>
         </w:numPr>
         <w:shd w:val="clear" w:color="auto" w:fill="FFFFFF"/>
-        <w:spacing w:before="180" w:after="3600" w:line="240" w:lineRule="auto"/>
+        <w:spacing w:before="180" w:after="3000" w:line="240" w:lineRule="auto"/>
         <w:ind w:left="360"/>
         <w:contextualSpacing w:val="0"/>
         <w:rPr>
@@ -191,7 +151,7 @@
           <w:sz w:val="24"/>
           <w:szCs w:val="24"/>
         </w:rPr>
-        <w:t>Tell me the topic you have chosen for your recommendation report so that I can confirm it will work for the projects. Remember to be specific.</w:t>
+        <w:t xml:space="preserve">Tell me the topic you have chosen for your recommendation report so that I can confirm </w:t>
       </w:r>
       <w:r>
         <w:rPr>
@@ -200,18 +160,17 @@
           <w:sz w:val="24"/>
           <w:szCs w:val="24"/>
         </w:rPr>
-        <w:t xml:space="preserve"> </w:t>
-      </w:r>
-    </w:p>
-    <w:p>
-      <w:pPr>
+        <w:t xml:space="preserve">that </w:t>
+      </w:r>
+      <w:r>
         <w:rPr>
           <w:rFonts w:ascii="Acherus Grotesque Light" w:eastAsia="Times New Roman" w:hAnsi="Acherus Grotesque Light" w:cs="Times New Roman"/>
           <w:color w:val="861F41"/>
           <w:sz w:val="24"/>
           <w:szCs w:val="24"/>
         </w:rPr>
-      </w:pPr>
+        <w:t>it will work for the projects. Remember to be specific.</w:t>
+      </w:r>
       <w:r>
         <w:rPr>
           <w:rFonts w:ascii="Acherus Grotesque Light" w:eastAsia="Times New Roman" w:hAnsi="Acherus Grotesque Light" w:cs="Times New Roman"/>
@@ -219,7 +178,7 @@
           <w:sz w:val="24"/>
           <w:szCs w:val="24"/>
         </w:rPr>
-        <w:br w:type="page"/>
+        <w:t xml:space="preserve"> </w:t>
       </w:r>
     </w:p>
     <w:p>
@@ -230,7 +189,7 @@
           <w:numId w:val="1"/>
         </w:numPr>
         <w:shd w:val="clear" w:color="auto" w:fill="FFFFFF"/>
-        <w:spacing w:before="180" w:after="3600" w:line="240" w:lineRule="auto"/>
+        <w:spacing w:before="180" w:after="3000" w:line="240" w:lineRule="auto"/>
         <w:ind w:left="360"/>
         <w:contextualSpacing w:val="0"/>
         <w:rPr>
@@ -247,7 +206,6 @@
           <w:sz w:val="24"/>
           <w:szCs w:val="24"/>
         </w:rPr>
-        <w:lastRenderedPageBreak/>
         <w:t>Tell me why you have chosen this topic. I want to know a little about your motivation and interest in the topic.</w:t>
       </w:r>
     </w:p>
@@ -259,7 +217,7 @@
           <w:numId w:val="1"/>
         </w:numPr>
         <w:shd w:val="clear" w:color="auto" w:fill="FFFFFF"/>
-        <w:spacing w:before="180" w:after="3600" w:line="240" w:lineRule="auto"/>
+        <w:spacing w:before="180" w:after="3000" w:line="240" w:lineRule="auto"/>
         <w:ind w:left="360"/>
         <w:contextualSpacing w:val="0"/>
         <w:rPr>
@@ -276,7 +234,8 @@
           <w:sz w:val="24"/>
           <w:szCs w:val="24"/>
         </w:rPr>
-        <w:t>Tell me how you can observe the situation personally and to gather relevant evidence of the problem.</w:t>
+        <w:lastRenderedPageBreak/>
+        <w:t>Tell me how you can observe the situation personally and gather relevant evidence of the problem.</w:t>
       </w:r>
     </w:p>
     <w:p>
@@ -287,7 +246,7 @@
           <w:numId w:val="1"/>
         </w:numPr>
         <w:shd w:val="clear" w:color="auto" w:fill="FFFFFF"/>
-        <w:spacing w:before="180" w:after="3600" w:line="240" w:lineRule="auto"/>
+        <w:spacing w:before="180" w:after="3000" w:line="240" w:lineRule="auto"/>
         <w:ind w:left="360"/>
         <w:contextualSpacing w:val="0"/>
         <w:rPr>
@@ -362,91 +321,30 @@
           <w:numId w:val="1"/>
         </w:numPr>
         <w:shd w:val="clear" w:color="auto" w:fill="FFFFFF"/>
-        <w:spacing w:before="180" w:after="180" w:line="240" w:lineRule="auto"/>
+        <w:spacing w:before="180" w:after="3000" w:line="240" w:lineRule="auto"/>
         <w:ind w:left="360"/>
         <w:contextualSpacing w:val="0"/>
         <w:rPr>
           <w:rFonts w:ascii="Acherus Grotesque Light" w:eastAsia="Times New Roman" w:hAnsi="Acherus Grotesque Light" w:cs="Times New Roman"/>
+          <w:color w:val="222222"/>
+          <w:sz w:val="24"/>
+          <w:szCs w:val="24"/>
+        </w:rPr>
+      </w:pPr>
+      <w:r>
+        <w:rPr>
+          <w:rFonts w:ascii="Acherus Grotesque Light" w:eastAsia="Times New Roman" w:hAnsi="Acherus Grotesque Light" w:cs="Times New Roman"/>
+          <w:b/>
+          <w:bCs/>
           <w:color w:val="861F41"/>
           <w:sz w:val="24"/>
           <w:szCs w:val="24"/>
         </w:rPr>
-      </w:pPr>
-      <w:r>
-        <w:rPr>
-          <w:rFonts w:ascii="Acherus Grotesque Light" w:eastAsia="Times New Roman" w:hAnsi="Acherus Grotesque Light" w:cs="Times New Roman"/>
-          <w:color w:val="861F41"/>
-          <w:sz w:val="24"/>
-          <w:szCs w:val="24"/>
-        </w:rPr>
-        <w:t>I have neither given nor received unauthorized assistance on this assignment.</w:t>
-      </w:r>
-      <w:r>
-        <w:rPr>
-          <w:rFonts w:ascii="Acherus Grotesque Light" w:eastAsia="Times New Roman" w:hAnsi="Acherus Grotesque Light" w:cs="Times New Roman"/>
-          <w:color w:val="861F41"/>
-          <w:sz w:val="24"/>
-          <w:szCs w:val="24"/>
-        </w:rPr>
-        <w:br/>
-      </w:r>
-      <w:r>
-        <w:rPr>
-          <w:rFonts w:ascii="Acherus Grotesque Light" w:eastAsia="Times New Roman" w:hAnsi="Acherus Grotesque Light" w:cs="Times New Roman"/>
-          <w:color w:val="861F41"/>
-          <w:sz w:val="24"/>
-          <w:szCs w:val="24"/>
-        </w:rPr>
-        <w:br/>
-      </w:r>
-      <w:r>
-        <w:rPr>
-          <w:rFonts w:ascii="Acherus Grotesque Light" w:eastAsia="Times New Roman" w:hAnsi="Acherus Grotesque Light" w:cs="Times New Roman"/>
-          <w:color w:val="861F41"/>
-          <w:sz w:val="24"/>
-          <w:szCs w:val="24"/>
-        </w:rPr>
-        <w:t xml:space="preserve">Circle your answer: </w:t>
-      </w:r>
-      <w:r>
-        <w:rPr>
-          <w:rFonts w:ascii="Acherus Grotesque Light" w:eastAsia="Times New Roman" w:hAnsi="Acherus Grotesque Light" w:cs="Times New Roman"/>
-          <w:color w:val="861F41"/>
-          <w:sz w:val="24"/>
-          <w:szCs w:val="24"/>
-        </w:rPr>
-        <w:tab/>
-      </w:r>
-      <w:r>
-        <w:rPr>
-          <w:rFonts w:ascii="Acherus Grotesque Light" w:eastAsia="Times New Roman" w:hAnsi="Acherus Grotesque Light" w:cs="Times New Roman"/>
-          <w:color w:val="861F41"/>
-          <w:sz w:val="24"/>
-          <w:szCs w:val="24"/>
-        </w:rPr>
-        <w:t>True</w:t>
-      </w:r>
-      <w:r>
-        <w:rPr>
-          <w:rFonts w:ascii="Acherus Grotesque Light" w:eastAsia="Times New Roman" w:hAnsi="Acherus Grotesque Light" w:cs="Times New Roman"/>
-          <w:color w:val="861F41"/>
-          <w:sz w:val="24"/>
-          <w:szCs w:val="24"/>
-        </w:rPr>
-        <w:tab/>
-      </w:r>
-      <w:r>
-        <w:rPr>
-          <w:rFonts w:ascii="Acherus Grotesque Light" w:eastAsia="Times New Roman" w:hAnsi="Acherus Grotesque Light" w:cs="Times New Roman"/>
-          <w:color w:val="861F41"/>
-          <w:sz w:val="24"/>
-          <w:szCs w:val="24"/>
-        </w:rPr>
-        <w:t>False</w:t>
+        <w:t>If there’s anything else that you want me to know about your topic or any questions that you want to ask, include those below.</w:t>
       </w:r>
     </w:p>
     <w:sectPr>
-      <w:footerReference w:type="default" r:id="rId8"/>
+      <w:footerReference w:type="default" r:id="rId7"/>
       <w:pgSz w:w="12240" w:h="15840"/>
       <w:pgMar w:top="720" w:right="720" w:bottom="720" w:left="720" w:header="720" w:footer="720" w:gutter="0"/>
       <w:cols w:space="720"/>

</xml_diff>

<commit_message>
updatingfiles for fall 21
</commit_message>
<xml_diff>
--- a/TechComm/assignments/recommendation/RecommendationTopicProposalWorksheet.docx
+++ b/TechComm/assignments/recommendation/RecommendationTopicProposalWorksheet.docx
@@ -236,81 +236,6 @@
         </w:rPr>
         <w:lastRenderedPageBreak/>
         <w:t>Tell me how you can observe the situation personally and gather relevant evidence of the problem.</w:t>
-      </w:r>
-    </w:p>
-    <w:p>
-      <w:pPr>
-        <w:pStyle w:val="ListParagraph"/>
-        <w:numPr>
-          <w:ilvl w:val="0"/>
-          <w:numId w:val="1"/>
-        </w:numPr>
-        <w:shd w:val="clear" w:color="auto" w:fill="FFFFFF"/>
-        <w:spacing w:before="180" w:after="3000" w:line="240" w:lineRule="auto"/>
-        <w:ind w:left="360"/>
-        <w:contextualSpacing w:val="0"/>
-        <w:rPr>
-          <w:rFonts w:ascii="Acherus Grotesque Light" w:eastAsia="Times New Roman" w:hAnsi="Acherus Grotesque Light" w:cs="Times New Roman"/>
-          <w:color w:val="222222"/>
-          <w:sz w:val="24"/>
-          <w:szCs w:val="24"/>
-        </w:rPr>
-      </w:pPr>
-      <w:r>
-        <w:rPr>
-          <w:rFonts w:ascii="Acherus Grotesque Light" w:eastAsia="Times New Roman" w:hAnsi="Acherus Grotesque Light" w:cs="Times New Roman"/>
-          <w:b/>
-          <w:bCs/>
-          <w:color w:val="861F41"/>
-          <w:sz w:val="24"/>
-          <w:szCs w:val="24"/>
-        </w:rPr>
-        <w:t>T</w:t>
-      </w:r>
-      <w:r>
-        <w:rPr>
-          <w:rFonts w:ascii="Acherus Grotesque Light" w:eastAsia="Times New Roman" w:hAnsi="Acherus Grotesque Light" w:cs="Times New Roman"/>
-          <w:color w:val="861F41"/>
-          <w:sz w:val="24"/>
-          <w:szCs w:val="24"/>
-        </w:rPr>
-        <w:t>ell me briefly what ethical issues relate to your topic.</w:t>
-      </w:r>
-      <w:r>
-        <w:rPr>
-          <w:rFonts w:ascii="Calibri" w:eastAsia="Times New Roman" w:hAnsi="Calibri" w:cs="Calibri"/>
-          <w:color w:val="861F41"/>
-          <w:sz w:val="24"/>
-          <w:szCs w:val="24"/>
-        </w:rPr>
-        <w:t> </w:t>
-      </w:r>
-      <w:r>
-        <w:rPr>
-          <w:rFonts w:ascii="Acherus Grotesque Light" w:eastAsia="Times New Roman" w:hAnsi="Acherus Grotesque Light" w:cs="Times New Roman"/>
-          <w:color w:val="861F41"/>
-          <w:sz w:val="24"/>
-          <w:szCs w:val="24"/>
-        </w:rPr>
-        <w:t>Since you must cover ethical issues in your report, it</w:t>
-      </w:r>
-      <w:r>
-        <w:rPr>
-          <w:rFonts w:ascii="Acherus Grotesque Light" w:eastAsia="Times New Roman" w:hAnsi="Acherus Grotesque Light" w:cs="Acherus Grotesque Light"/>
-          <w:color w:val="861F41"/>
-          <w:sz w:val="24"/>
-          <w:szCs w:val="24"/>
-        </w:rPr>
-        <w:t>’</w:t>
-      </w:r>
-      <w:r>
-        <w:rPr>
-          <w:rFonts w:ascii="Acherus Grotesque Light" w:eastAsia="Times New Roman" w:hAnsi="Acherus Grotesque Light" w:cs="Times New Roman"/>
-          <w:color w:val="861F41"/>
-          <w:sz w:val="24"/>
-          <w:szCs w:val="24"/>
-        </w:rPr>
-        <w:t>s important to choose a topic that will let you do so.</w:t>
       </w:r>
     </w:p>
     <w:p>

</xml_diff>